<commit_message>
Rapport -> ajouts logique d'affaire
</commit_message>
<xml_diff>
--- a/rapport.docx
+++ b/rapport.docx
@@ -282,7 +282,7 @@
           <w:rFonts w:ascii="Times New Roman" w:hAnsi="Times New Roman" w:cs="Times New Roman"/>
           <w:lang w:val="fr-CA"/>
         </w:rPr>
-        <w:t>École d’actuariat</w:t>
+        <w:t>Faculté de sciences et de génie</w:t>
       </w:r>
     </w:p>
     <w:p>
@@ -299,24 +299,24 @@
           <w:rFonts w:ascii="Times New Roman" w:hAnsi="Times New Roman" w:cs="Times New Roman"/>
           <w:lang w:val="fr-CA"/>
         </w:rPr>
+        <w:t>Département d’informatique et de génie logiciel</w:t>
+      </w:r>
+    </w:p>
+    <w:p>
+      <w:pPr>
+        <w:spacing w:before="120" w:line="276" w:lineRule="auto"/>
+        <w:jc w:val="center"/>
+        <w:rPr>
+          <w:rFonts w:ascii="Times New Roman" w:hAnsi="Times New Roman" w:cs="Times New Roman"/>
+          <w:lang w:val="fr-CA"/>
+        </w:rPr>
+      </w:pPr>
+      <w:r>
+        <w:rPr>
+          <w:rFonts w:ascii="Times New Roman" w:hAnsi="Times New Roman" w:cs="Times New Roman"/>
+          <w:lang w:val="fr-CA"/>
+        </w:rPr>
         <w:t>Université Laval</w:t>
-      </w:r>
-    </w:p>
-    <w:p>
-      <w:pPr>
-        <w:spacing w:before="120" w:line="276" w:lineRule="auto"/>
-        <w:jc w:val="center"/>
-        <w:rPr>
-          <w:rFonts w:ascii="Times New Roman" w:hAnsi="Times New Roman" w:cs="Times New Roman"/>
-          <w:lang w:val="fr-CA"/>
-        </w:rPr>
-      </w:pPr>
-      <w:r>
-        <w:rPr>
-          <w:rFonts w:ascii="Times New Roman" w:hAnsi="Times New Roman" w:cs="Times New Roman"/>
-          <w:lang w:val="fr-CA"/>
-        </w:rPr>
-        <w:t>Trimestre et année</w:t>
       </w:r>
     </w:p>
     <w:p>
@@ -339,8 +339,13 @@
     <w:sdt>
       <w:sdtPr>
         <w:rPr>
-          <w:rFonts w:ascii="Times New Roman" w:hAnsi="Times New Roman" w:cs="Times New Roman"/>
-          <w:lang w:val="fr-CA"/>
+          <w:rFonts w:ascii="Times New Roman" w:eastAsiaTheme="minorHAnsi" w:hAnsi="Times New Roman" w:cs="Times New Roman"/>
+          <w:color w:val="auto"/>
+          <w:kern w:val="2"/>
+          <w:sz w:val="24"/>
+          <w:szCs w:val="24"/>
+          <w:lang w:val="fr-CA" w:eastAsia="en-US"/>
+          <w14:ligatures w14:val="standardContextual"/>
         </w:rPr>
         <w:id w:val="-1555694919"/>
         <w:docPartObj>
@@ -350,15 +355,8 @@
       </w:sdtPr>
       <w:sdtEndPr>
         <w:rPr>
-          <w:rFonts w:eastAsiaTheme="minorHAnsi"/>
           <w:b/>
           <w:bCs/>
-          <w:color w:val="auto"/>
-          <w:kern w:val="2"/>
-          <w:sz w:val="24"/>
-          <w:szCs w:val="24"/>
-          <w:lang w:eastAsia="en-US"/>
-          <w14:ligatures w14:val="standardContextual"/>
         </w:rPr>
       </w:sdtEndPr>
       <w:sdtContent>
@@ -2410,23 +2408,7 @@
           <w:rFonts w:ascii="Times New Roman" w:hAnsi="Times New Roman" w:cs="Times New Roman"/>
           <w:lang w:val="fr-CA"/>
         </w:rPr>
-        <w:t xml:space="preserve">Les utilisateurs cibles sont potentiellement toutes les personnes munies d’un ordinateur et d’un clavier, mais les utilisateurs clés </w:t>
-      </w:r>
-      <w:proofErr w:type="gramStart"/>
-      <w:r>
-        <w:rPr>
-          <w:rFonts w:ascii="Times New Roman" w:hAnsi="Times New Roman" w:cs="Times New Roman"/>
-          <w:lang w:val="fr-CA"/>
-        </w:rPr>
-        <w:t>(«power</w:t>
-      </w:r>
-      <w:proofErr w:type="gramEnd"/>
-      <w:r>
-        <w:rPr>
-          <w:rFonts w:ascii="Times New Roman" w:hAnsi="Times New Roman" w:cs="Times New Roman"/>
-          <w:lang w:val="fr-CA"/>
-        </w:rPr>
-        <w:t xml:space="preserve"> </w:t>
+        <w:t xml:space="preserve">Les utilisateurs cibles sont potentiellement toutes les personnes munies d’un ordinateur et d’un clavier, mais les utilisateurs clés («power </w:t>
       </w:r>
       <w:proofErr w:type="spellStart"/>
       <w:r>
@@ -3412,13 +3394,32 @@
           <w:rFonts w:ascii="Times New Roman" w:hAnsi="Times New Roman" w:cs="Times New Roman"/>
           <w:lang w:val="fr-CA"/>
         </w:rPr>
+        <w:t>Le modèle relationnel est composé de six relations.</w:t>
+      </w:r>
+    </w:p>
+    <w:p>
+      <w:pPr>
+        <w:spacing w:before="120" w:line="276" w:lineRule="auto"/>
+        <w:jc w:val="both"/>
+        <w:rPr>
+          <w:rFonts w:ascii="Times New Roman" w:hAnsi="Times New Roman" w:cs="Times New Roman"/>
+          <w:lang w:val="fr-CA"/>
+        </w:rPr>
+      </w:pPr>
+      <w:r>
+        <w:rPr>
+          <w:rFonts w:ascii="Times New Roman" w:hAnsi="Times New Roman" w:cs="Times New Roman"/>
+          <w:lang w:val="fr-CA"/>
+        </w:rPr>
         <w:lastRenderedPageBreak/>
-        <w:t xml:space="preserve">Le modèle relationnel est composé de six relations. La relation </w:t>
+        <w:t xml:space="preserve">La relation </w:t>
       </w:r>
       <w:proofErr w:type="spellStart"/>
       <w:r>
         <w:rPr>
           <w:rFonts w:ascii="Times New Roman" w:hAnsi="Times New Roman" w:cs="Times New Roman"/>
+          <w:b/>
+          <w:bCs/>
           <w:lang w:val="fr-CA"/>
         </w:rPr>
         <w:t>users</w:t>
@@ -3854,21 +3855,12 @@
         </w:rPr>
       </w:pPr>
       <w:proofErr w:type="spellStart"/>
-      <w:proofErr w:type="gramStart"/>
-      <w:r>
-        <w:rPr>
-          <w:rFonts w:ascii="Times New Roman" w:hAnsi="Times New Roman" w:cs="Times New Roman"/>
-          <w:lang w:val="fr-CA"/>
-        </w:rPr>
-        <w:t>owner</w:t>
-      </w:r>
-      <w:proofErr w:type="gramEnd"/>
-      <w:r>
-        <w:rPr>
-          <w:rFonts w:ascii="Times New Roman" w:hAnsi="Times New Roman" w:cs="Times New Roman"/>
-          <w:lang w:val="fr-CA"/>
-        </w:rPr>
-        <w:t>_id</w:t>
+      <w:r>
+        <w:rPr>
+          <w:rFonts w:ascii="Times New Roman" w:hAnsi="Times New Roman" w:cs="Times New Roman"/>
+          <w:lang w:val="fr-CA"/>
+        </w:rPr>
+        <w:t>owner_id</w:t>
       </w:r>
       <w:proofErr w:type="spellEnd"/>
       <w:r>
@@ -3910,21 +3902,12 @@
         </w:rPr>
       </w:pPr>
       <w:proofErr w:type="spellStart"/>
-      <w:proofErr w:type="gramStart"/>
-      <w:r>
-        <w:rPr>
-          <w:rFonts w:ascii="Times New Roman" w:hAnsi="Times New Roman" w:cs="Times New Roman"/>
-          <w:lang w:val="fr-CA"/>
-        </w:rPr>
-        <w:t>note</w:t>
-      </w:r>
-      <w:proofErr w:type="gramEnd"/>
-      <w:r>
-        <w:rPr>
-          <w:rFonts w:ascii="Times New Roman" w:hAnsi="Times New Roman" w:cs="Times New Roman"/>
-          <w:lang w:val="fr-CA"/>
-        </w:rPr>
-        <w:t>_id</w:t>
+      <w:r>
+        <w:rPr>
+          <w:rFonts w:ascii="Times New Roman" w:hAnsi="Times New Roman" w:cs="Times New Roman"/>
+          <w:lang w:val="fr-CA"/>
+        </w:rPr>
+        <w:t>note_id</w:t>
       </w:r>
       <w:proofErr w:type="spellEnd"/>
       <w:r>
@@ -3950,21 +3933,12 @@
         </w:rPr>
       </w:pPr>
       <w:proofErr w:type="spellStart"/>
-      <w:proofErr w:type="gramStart"/>
-      <w:r>
-        <w:rPr>
-          <w:rFonts w:ascii="Times New Roman" w:hAnsi="Times New Roman" w:cs="Times New Roman"/>
-          <w:lang w:val="fr-CA"/>
-        </w:rPr>
-        <w:t>editor</w:t>
-      </w:r>
-      <w:proofErr w:type="gramEnd"/>
-      <w:r>
-        <w:rPr>
-          <w:rFonts w:ascii="Times New Roman" w:hAnsi="Times New Roman" w:cs="Times New Roman"/>
-          <w:lang w:val="fr-CA"/>
-        </w:rPr>
-        <w:t>_id</w:t>
+      <w:r>
+        <w:rPr>
+          <w:rFonts w:ascii="Times New Roman" w:hAnsi="Times New Roman" w:cs="Times New Roman"/>
+          <w:lang w:val="fr-CA"/>
+        </w:rPr>
+        <w:t>editor_id</w:t>
       </w:r>
       <w:proofErr w:type="spellEnd"/>
       <w:r>
@@ -4038,22 +4012,13 @@
         </w:rPr>
       </w:pPr>
       <w:proofErr w:type="spellStart"/>
-      <w:proofErr w:type="gramStart"/>
       <w:r>
         <w:rPr>
           <w:rFonts w:ascii="Times New Roman" w:hAnsi="Times New Roman" w:cs="Times New Roman"/>
           <w:lang w:val="fr-CA"/>
         </w:rPr>
         <w:lastRenderedPageBreak/>
-        <w:t>user</w:t>
-      </w:r>
-      <w:proofErr w:type="gramEnd"/>
-      <w:r>
-        <w:rPr>
-          <w:rFonts w:ascii="Times New Roman" w:hAnsi="Times New Roman" w:cs="Times New Roman"/>
-          <w:lang w:val="fr-CA"/>
-        </w:rPr>
-        <w:t>_id</w:t>
+        <w:t>user_id</w:t>
       </w:r>
       <w:proofErr w:type="spellEnd"/>
       <w:r>
@@ -4111,21 +4076,12 @@
         </w:rPr>
       </w:pPr>
       <w:proofErr w:type="spellStart"/>
-      <w:proofErr w:type="gramStart"/>
-      <w:r>
-        <w:rPr>
-          <w:rFonts w:ascii="Times New Roman" w:hAnsi="Times New Roman" w:cs="Times New Roman"/>
-          <w:lang w:val="fr-CA"/>
-        </w:rPr>
-        <w:t>note</w:t>
-      </w:r>
-      <w:proofErr w:type="gramEnd"/>
-      <w:r>
-        <w:rPr>
-          <w:rFonts w:ascii="Times New Roman" w:hAnsi="Times New Roman" w:cs="Times New Roman"/>
-          <w:lang w:val="fr-CA"/>
-        </w:rPr>
-        <w:t>_id</w:t>
+      <w:r>
+        <w:rPr>
+          <w:rFonts w:ascii="Times New Roman" w:hAnsi="Times New Roman" w:cs="Times New Roman"/>
+          <w:lang w:val="fr-CA"/>
+        </w:rPr>
+        <w:t>note_id</w:t>
       </w:r>
       <w:proofErr w:type="spellEnd"/>
       <w:r>
@@ -4167,21 +4123,12 @@
         </w:rPr>
       </w:pPr>
       <w:proofErr w:type="spellStart"/>
-      <w:proofErr w:type="gramStart"/>
-      <w:r>
-        <w:rPr>
-          <w:rFonts w:ascii="Times New Roman" w:hAnsi="Times New Roman" w:cs="Times New Roman"/>
-          <w:lang w:val="fr-CA"/>
-        </w:rPr>
-        <w:t>note</w:t>
-      </w:r>
-      <w:proofErr w:type="gramEnd"/>
-      <w:r>
-        <w:rPr>
-          <w:rFonts w:ascii="Times New Roman" w:hAnsi="Times New Roman" w:cs="Times New Roman"/>
-          <w:lang w:val="fr-CA"/>
-        </w:rPr>
-        <w:t>_id</w:t>
+      <w:r>
+        <w:rPr>
+          <w:rFonts w:ascii="Times New Roman" w:hAnsi="Times New Roman" w:cs="Times New Roman"/>
+          <w:lang w:val="fr-CA"/>
+        </w:rPr>
+        <w:t>note_id</w:t>
       </w:r>
       <w:proofErr w:type="spellEnd"/>
       <w:r>
@@ -4223,21 +4170,12 @@
         </w:rPr>
       </w:pPr>
       <w:proofErr w:type="spellStart"/>
-      <w:proofErr w:type="gramStart"/>
-      <w:r>
-        <w:rPr>
-          <w:rFonts w:ascii="Times New Roman" w:hAnsi="Times New Roman" w:cs="Times New Roman"/>
-          <w:lang w:val="fr-CA"/>
-        </w:rPr>
-        <w:t>notebook</w:t>
-      </w:r>
-      <w:proofErr w:type="gramEnd"/>
-      <w:r>
-        <w:rPr>
-          <w:rFonts w:ascii="Times New Roman" w:hAnsi="Times New Roman" w:cs="Times New Roman"/>
-          <w:lang w:val="fr-CA"/>
-        </w:rPr>
-        <w:t>_id</w:t>
+      <w:r>
+        <w:rPr>
+          <w:rFonts w:ascii="Times New Roman" w:hAnsi="Times New Roman" w:cs="Times New Roman"/>
+          <w:lang w:val="fr-CA"/>
+        </w:rPr>
+        <w:t>notebook_id</w:t>
       </w:r>
       <w:proofErr w:type="spellEnd"/>
       <w:r>
@@ -4590,23 +4528,7 @@
           <w:rFonts w:ascii="Times New Roman" w:hAnsi="Times New Roman" w:cs="Times New Roman"/>
           <w:lang w:val="fr-CA"/>
         </w:rPr>
-        <w:t xml:space="preserve"> sur la relation versions </w:t>
-      </w:r>
-      <w:proofErr w:type="gramStart"/>
-      <w:r>
-        <w:rPr>
-          <w:rFonts w:ascii="Times New Roman" w:hAnsi="Times New Roman" w:cs="Times New Roman"/>
-          <w:lang w:val="fr-CA"/>
-        </w:rPr>
-        <w:t>a</w:t>
-      </w:r>
-      <w:proofErr w:type="gramEnd"/>
-      <w:r>
-        <w:rPr>
-          <w:rFonts w:ascii="Times New Roman" w:hAnsi="Times New Roman" w:cs="Times New Roman"/>
-          <w:lang w:val="fr-CA"/>
-        </w:rPr>
-        <w:t xml:space="preserve"> comme clé de recherche &lt;</w:t>
+        <w:t xml:space="preserve"> sur la relation versions a comme clé de recherche &lt;</w:t>
       </w:r>
       <w:proofErr w:type="spellStart"/>
       <w:r>
@@ -4792,15 +4714,7 @@
           <w:highlight w:val="red"/>
           <w:lang w:val="fr-CA"/>
         </w:rPr>
-        <w:t>TODO XAVIE</w:t>
-      </w:r>
-      <w:r>
-        <w:rPr>
-          <w:rFonts w:ascii="Times New Roman" w:hAnsi="Times New Roman" w:cs="Times New Roman"/>
-          <w:highlight w:val="red"/>
-          <w:lang w:val="fr-CA"/>
-        </w:rPr>
-        <w:t>R</w:t>
+        <w:t>TODO XAVIER</w:t>
       </w:r>
     </w:p>
     <w:p>
@@ -4838,18 +4752,91 @@
       <w:r>
         <w:rPr>
           <w:rFonts w:ascii="Times New Roman" w:hAnsi="Times New Roman" w:cs="Times New Roman"/>
-          <w:highlight w:val="red"/>
-          <w:lang w:val="fr-CA"/>
-        </w:rPr>
-        <w:t xml:space="preserve">TODO </w:t>
-      </w:r>
-      <w:r>
-        <w:rPr>
-          <w:rFonts w:ascii="Times New Roman" w:hAnsi="Times New Roman" w:cs="Times New Roman"/>
-          <w:highlight w:val="red"/>
-          <w:lang w:val="fr-CA"/>
-        </w:rPr>
-        <w:t>RAMY : hachage, injections SQL, mentionner qu’on est en http mais que ça prendrait https pour une vrai app, gestion des sessions</w:t>
+          <w:lang w:val="fr-CA"/>
+        </w:rPr>
+        <w:t xml:space="preserve">La sécurité de l’application a été une priorité majeure lors de </w:t>
+      </w:r>
+      <w:r>
+        <w:rPr>
+          <w:rFonts w:ascii="Times New Roman" w:hAnsi="Times New Roman" w:cs="Times New Roman"/>
+          <w:lang w:val="fr-CA"/>
+        </w:rPr>
+        <w:t>sa conception et son implémentation</w:t>
+      </w:r>
+      <w:r>
+        <w:rPr>
+          <w:rFonts w:ascii="Times New Roman" w:hAnsi="Times New Roman" w:cs="Times New Roman"/>
+          <w:lang w:val="fr-CA"/>
+        </w:rPr>
+        <w:t xml:space="preserve">. Plusieurs mesures ont été prises afin d’assurer un projet fiable et résilient. Premièrement, les mots de passe des utilisateurs sont toujours hachés </w:t>
+      </w:r>
+      <w:r>
+        <w:rPr>
+          <w:rFonts w:ascii="Times New Roman" w:hAnsi="Times New Roman" w:cs="Times New Roman"/>
+          <w:lang w:val="fr-CA"/>
+        </w:rPr>
+        <w:t>à l’aide de la librairie Python</w:t>
+      </w:r>
+      <w:r>
+        <w:rPr>
+          <w:rFonts w:ascii="Times New Roman" w:hAnsi="Times New Roman" w:cs="Times New Roman"/>
+          <w:lang w:val="fr-CA"/>
+        </w:rPr>
+        <w:t xml:space="preserve"> </w:t>
+      </w:r>
+      <w:proofErr w:type="spellStart"/>
+      <w:r>
+        <w:rPr>
+          <w:rFonts w:ascii="Times New Roman" w:hAnsi="Times New Roman" w:cs="Times New Roman"/>
+          <w:lang w:val="fr-CA"/>
+        </w:rPr>
+        <w:t>Werkzeug</w:t>
+      </w:r>
+      <w:proofErr w:type="spellEnd"/>
+      <w:r>
+        <w:rPr>
+          <w:rFonts w:ascii="Times New Roman" w:hAnsi="Times New Roman" w:cs="Times New Roman"/>
+          <w:lang w:val="fr-CA"/>
+        </w:rPr>
+        <w:t xml:space="preserve"> avant insertion dans la base de données. Cela garantit que même en cas de fuite de données, les mots de passes resteront protégés et indéchiffrables. Nous sommes également conscients des risques posés par les injections SQL, alors nous avons employé l’utilisation de requêtes paramétriques pour toutes les interactions avec la base de données. Cette approche assure que les données entrantes sont traitées comme de simples données, et non comme du code SQL exécutable. </w:t>
+      </w:r>
+    </w:p>
+    <w:p>
+      <w:pPr>
+        <w:spacing w:before="120" w:line="276" w:lineRule="auto"/>
+        <w:jc w:val="both"/>
+        <w:rPr>
+          <w:rFonts w:ascii="Times New Roman" w:hAnsi="Times New Roman" w:cs="Times New Roman"/>
+          <w:lang w:val="fr-CA"/>
+        </w:rPr>
+      </w:pPr>
+      <w:r>
+        <w:rPr>
+          <w:rFonts w:ascii="Times New Roman" w:hAnsi="Times New Roman" w:cs="Times New Roman"/>
+          <w:lang w:val="fr-CA"/>
+        </w:rPr>
+        <w:t>Il est important de noter</w:t>
+      </w:r>
+      <w:r>
+        <w:rPr>
+          <w:rFonts w:ascii="Times New Roman" w:hAnsi="Times New Roman" w:cs="Times New Roman"/>
+          <w:lang w:val="fr-CA"/>
+        </w:rPr>
+        <w:t xml:space="preserve"> que notre application fonctionne actuellement en HTTP, il serait nécessaire </w:t>
+      </w:r>
+      <w:r>
+        <w:rPr>
+          <w:rFonts w:ascii="Times New Roman" w:hAnsi="Times New Roman" w:cs="Times New Roman"/>
+          <w:lang w:val="fr-CA"/>
+        </w:rPr>
+        <w:t>d’utiliser le standard</w:t>
+      </w:r>
+      <w:r>
+        <w:rPr>
+          <w:rFonts w:ascii="Times New Roman" w:hAnsi="Times New Roman" w:cs="Times New Roman"/>
+          <w:lang w:val="fr-CA"/>
+        </w:rPr>
+        <w:t xml:space="preserve"> HTTPS pour sécuriser les communications entre client et serveur dans le cas d’un déploiement en production.</w:t>
       </w:r>
     </w:p>
     <w:p>
@@ -4887,21 +4874,92 @@
       <w:r>
         <w:rPr>
           <w:rFonts w:ascii="Times New Roman" w:hAnsi="Times New Roman" w:cs="Times New Roman"/>
-          <w:highlight w:val="red"/>
-          <w:lang w:val="fr-CA"/>
-        </w:rPr>
-        <w:t xml:space="preserve">TODO </w:t>
+          <w:lang w:val="fr-CA"/>
+        </w:rPr>
+        <w:t xml:space="preserve">L’application Notepad+++ a été construite sur une base architecturale REST. Cette décision a été prise afin d’assurer </w:t>
+      </w:r>
+      <w:r>
+        <w:rPr>
+          <w:rFonts w:ascii="Times New Roman" w:hAnsi="Times New Roman" w:cs="Times New Roman"/>
+          <w:lang w:val="fr-CA"/>
+        </w:rPr>
+        <w:t>des interactions claires et structurées</w:t>
+      </w:r>
+      <w:r>
+        <w:rPr>
+          <w:rFonts w:ascii="Times New Roman" w:hAnsi="Times New Roman" w:cs="Times New Roman"/>
+          <w:lang w:val="fr-CA"/>
+        </w:rPr>
+        <w:t xml:space="preserve"> entre le client et</w:t>
+      </w:r>
+      <w:r>
+        <w:rPr>
+          <w:rFonts w:ascii="Times New Roman" w:hAnsi="Times New Roman" w:cs="Times New Roman"/>
+          <w:lang w:val="fr-CA"/>
+        </w:rPr>
+        <w:t xml:space="preserve"> le</w:t>
+      </w:r>
+      <w:r>
+        <w:rPr>
+          <w:rFonts w:ascii="Times New Roman" w:hAnsi="Times New Roman" w:cs="Times New Roman"/>
+          <w:lang w:val="fr-CA"/>
+        </w:rPr>
+        <w:t xml:space="preserve"> serveur. Chaque fonctionnalité de l’application est encapsulée dans des fonctions Flask distinctes. Toutes ont des noms descriptifs et des messages de retour explicites, facilitant ainsi la lisibilité et la compréhension de notre API. Les fonctions sont responsables de valider les données d’entrée dans les cas où c’est nécessaire. Par exemple, la fonction </w:t>
       </w:r>
       <w:proofErr w:type="spellStart"/>
       <w:r>
         <w:rPr>
           <w:rFonts w:ascii="Times New Roman" w:hAnsi="Times New Roman" w:cs="Times New Roman"/>
-          <w:highlight w:val="red"/>
-          <w:lang w:val="fr-CA"/>
-        </w:rPr>
-        <w:t>Ramy</w:t>
+          <w:lang w:val="fr-CA"/>
+        </w:rPr>
+        <w:t>register</w:t>
       </w:r>
       <w:proofErr w:type="spellEnd"/>
+      <w:r>
+        <w:rPr>
+          <w:rFonts w:ascii="Times New Roman" w:hAnsi="Times New Roman" w:cs="Times New Roman"/>
+          <w:lang w:val="fr-CA"/>
+        </w:rPr>
+        <w:t xml:space="preserve"> qui s’occupe d’enregistrer de </w:t>
+      </w:r>
+      <w:r>
+        <w:rPr>
+          <w:rFonts w:ascii="Times New Roman" w:hAnsi="Times New Roman" w:cs="Times New Roman"/>
+          <w:lang w:val="fr-CA"/>
+        </w:rPr>
+        <w:lastRenderedPageBreak/>
+        <w:t xml:space="preserve">nouveaux utilisateurs valide non seulement le format du courriel rentré, mais valide aussi que </w:t>
+      </w:r>
+      <w:r>
+        <w:rPr>
+          <w:rFonts w:ascii="Times New Roman" w:hAnsi="Times New Roman" w:cs="Times New Roman"/>
+          <w:lang w:val="fr-CA"/>
+        </w:rPr>
+        <w:t>le courriel</w:t>
+      </w:r>
+      <w:r>
+        <w:rPr>
+          <w:rFonts w:ascii="Times New Roman" w:hAnsi="Times New Roman" w:cs="Times New Roman"/>
+          <w:lang w:val="fr-CA"/>
+        </w:rPr>
+        <w:t xml:space="preserve"> et le nom d’utilisateur ne sont pas déjà utilisés par un autre compte. Pour assurer la robustesse de l’application, des blocs </w:t>
+      </w:r>
+      <w:proofErr w:type="spellStart"/>
+      <w:r>
+        <w:rPr>
+          <w:rFonts w:ascii="Times New Roman" w:hAnsi="Times New Roman" w:cs="Times New Roman"/>
+          <w:lang w:val="fr-CA"/>
+        </w:rPr>
+        <w:t>try-except</w:t>
+      </w:r>
+      <w:proofErr w:type="spellEnd"/>
+      <w:r>
+        <w:rPr>
+          <w:rFonts w:ascii="Times New Roman" w:hAnsi="Times New Roman" w:cs="Times New Roman"/>
+          <w:lang w:val="fr-CA"/>
+        </w:rPr>
+        <w:t xml:space="preserve"> ont été intégrés dans toutes les méthodes Flask, évitant ainsi les comportements inattendus. Ces pratiques assurent que notre logique d’affaires reste en tout temps efficace et sécurisée.</w:t>
+      </w:r>
     </w:p>
     <w:p>
       <w:pPr>
@@ -5039,7 +5097,6 @@
           <w:rFonts w:cs="Times New Roman"/>
           <w:lang w:val="fr-CA"/>
         </w:rPr>
-        <w:lastRenderedPageBreak/>
         <w:t>Accessibilité du système</w:t>
       </w:r>
       <w:bookmarkEnd w:id="17"/>
@@ -5092,7 +5149,7 @@
           <w:rFonts w:ascii="Times New Roman" w:hAnsi="Times New Roman" w:cs="Times New Roman"/>
           <w:lang w:val="fr-CA"/>
         </w:rPr>
-        <w:t>La création d’un compte ne nécessite pas d’authentification externe, seule une adresse courriel valide est nécessaire. De plus, une même adresse courriel peut être réutilisée pour différents compte. Cela permet par exemple aux personnes ne possédant pas d’adresse courriel personnelle d’utiliser l’application quand même.</w:t>
+        <w:t>La création d’un compte ne nécessite pas d’authentification externe, seule une adresse courriel valide est nécessaire.</w:t>
       </w:r>
     </w:p>
     <w:p>
@@ -5183,6 +5240,7 @@
           <w:rFonts w:ascii="Times New Roman" w:hAnsi="Times New Roman" w:cs="Times New Roman"/>
           <w:lang w:val="fr-CA"/>
         </w:rPr>
+        <w:lastRenderedPageBreak/>
         <w:t>La séparation du travail n’était peut-être pas optimale d’un point de vue académique : une personne s’est chargée presque entièrement de l’interface utilisateur, une autre, du serveur et deux autres du rapport et de la base de données de manière conjointe. Or, cela n’a pas été un problème puisque chaque membre de l’équipe a assuré un suivi constant sur les autres parties même s’il n’en était pas l’auteur. Avant de fusionner des changements dans la branche master du répertoire GitHub, deux personnes devaient approuver ces changements. Chaque membre de l’équipe a ainsi contribué à l’ensemble du projet. De plus, l’architecture s’est décidée en équipe, il n’y a donc pas eu de conflits à ce niveau.</w:t>
       </w:r>
     </w:p>

</xml_diff>